<commit_message>
removed wikipedia from bibliography and added a new book
</commit_message>
<xml_diff>
--- a/dizertatieFasieMadalin.docx
+++ b/dizertatieFasieMadalin.docx
@@ -782,6 +782,8 @@
           </w:rPr>
           <w:t xml:space="preserve"> </w:t>
         </w:r>
+      </w:hyperlink>
+      <w:hyperlink w:anchor="__RefHeading___Toc1760_1466436559">
         <w:r>
           <w:rPr>
             <w:rStyle w:val="IndexLink"/>
@@ -790,6 +792,8 @@
           </w:rPr>
           <w:t>2.</w:t>
         </w:r>
+      </w:hyperlink>
+      <w:hyperlink w:anchor="__RefHeading___Toc1760_1466436559">
         <w:r>
           <w:rPr>
             <w:rStyle w:val="IndexLink"/>
@@ -798,6 +802,8 @@
           </w:rPr>
           <w:t>5</w:t>
         </w:r>
+      </w:hyperlink>
+      <w:hyperlink w:anchor="__RefHeading___Toc1760_1466436559">
         <w:r>
           <w:rPr>
             <w:rStyle w:val="IndexLink"/>
@@ -806,6 +812,8 @@
           </w:rPr>
           <w:t>. Redis</w:t>
         </w:r>
+      </w:hyperlink>
+      <w:hyperlink w:anchor="__RefHeading___Toc1760_1466436559">
         <w:r>
           <w:rPr>
             <w:rStyle w:val="IndexLink"/>
@@ -857,6 +865,8 @@
           </w:rPr>
           <w:t xml:space="preserve"> </w:t>
         </w:r>
+      </w:hyperlink>
+      <w:hyperlink w:anchor="__RefHeading___Toc3479_3360707616">
         <w:r>
           <w:rPr>
             <w:rStyle w:val="IndexLink"/>
@@ -865,6 +875,8 @@
           </w:rPr>
           <w:t>2.</w:t>
         </w:r>
+      </w:hyperlink>
+      <w:hyperlink w:anchor="__RefHeading___Toc3479_3360707616">
         <w:r>
           <w:rPr>
             <w:rStyle w:val="IndexLink"/>
@@ -873,6 +885,8 @@
           </w:rPr>
           <w:t>7</w:t>
         </w:r>
+      </w:hyperlink>
+      <w:hyperlink w:anchor="__RefHeading___Toc3479_3360707616">
         <w:r>
           <w:rPr>
             <w:rStyle w:val="IndexLink"/>
@@ -881,6 +895,8 @@
           </w:rPr>
           <w:t>. Sublime Text 3</w:t>
         </w:r>
+      </w:hyperlink>
+      <w:hyperlink w:anchor="__RefHeading___Toc3479_3360707616">
         <w:r>
           <w:rPr>
             <w:rStyle w:val="IndexLink"/>
@@ -1201,6 +1217,8 @@
           </w:rPr>
           <w:t xml:space="preserve"> </w:t>
         </w:r>
+      </w:hyperlink>
+      <w:hyperlink w:anchor="__RefHeading___Toc1309_7137530">
         <w:r>
           <w:rPr>
             <w:rStyle w:val="IndexLink"/>
@@ -1209,6 +1227,8 @@
           </w:rPr>
           <w:t>4.2.2. Construirea view-urilor</w:t>
         </w:r>
+      </w:hyperlink>
+      <w:hyperlink w:anchor="__RefHeading___Toc1309_7137530">
         <w:r>
           <w:rPr>
             <w:rStyle w:val="IndexLink"/>
@@ -1258,6 +1278,8 @@
           </w:rPr>
           <w:t xml:space="preserve"> </w:t>
         </w:r>
+      </w:hyperlink>
+      <w:hyperlink w:anchor="__RefHeading___Toc1702_721487483">
         <w:r>
           <w:rPr>
             <w:rStyle w:val="IndexLink"/>
@@ -1266,6 +1288,8 @@
           </w:rPr>
           <w:t>4.3.1. Parsarea ştirilor</w:t>
         </w:r>
+      </w:hyperlink>
+      <w:hyperlink w:anchor="__RefHeading___Toc1702_721487483">
         <w:r>
           <w:rPr>
             <w:rStyle w:val="IndexLink"/>
@@ -1292,6 +1316,8 @@
           </w:rPr>
           <w:t xml:space="preserve"> </w:t>
         </w:r>
+      </w:hyperlink>
+      <w:hyperlink w:anchor="__RefHeading___Toc1871_1466436559">
         <w:r>
           <w:rPr>
             <w:rStyle w:val="IndexLink"/>
@@ -1300,6 +1326,8 @@
           </w:rPr>
           <w:t>4.3.2. Sumarizarea ştirilor</w:t>
         </w:r>
+      </w:hyperlink>
+      <w:hyperlink w:anchor="__RefHeading___Toc1871_1466436559">
         <w:r>
           <w:rPr>
             <w:rStyle w:val="IndexLink"/>
@@ -1376,6 +1404,8 @@
           </w:rPr>
           <w:t xml:space="preserve"> </w:t>
         </w:r>
+      </w:hyperlink>
+      <w:hyperlink w:anchor="__RefHeading___Toc2496_1412244252">
         <w:r>
           <w:rPr>
             <w:rStyle w:val="IndexLink"/>
@@ -1384,6 +1414,8 @@
           </w:rPr>
           <w:t xml:space="preserve">4.4. Analiza </w:t>
         </w:r>
+      </w:hyperlink>
+      <w:hyperlink w:anchor="__RefHeading___Toc2496_1412244252">
         <w:r>
           <w:rPr>
             <w:rStyle w:val="IndexLink"/>
@@ -1392,6 +1424,8 @@
           </w:rPr>
           <w:t xml:space="preserve">tehnică a </w:t>
         </w:r>
+      </w:hyperlink>
+      <w:hyperlink w:anchor="__RefHeading___Toc2496_1412244252">
         <w:r>
           <w:rPr>
             <w:rStyle w:val="IndexLink"/>
@@ -1400,6 +1434,8 @@
           </w:rPr>
           <w:t>aplicaţiei</w:t>
         </w:r>
+      </w:hyperlink>
+      <w:hyperlink w:anchor="__RefHeading___Toc2496_1412244252">
         <w:r>
           <w:rPr>
             <w:rStyle w:val="IndexLink"/>
@@ -1451,6 +1487,8 @@
           </w:rPr>
           <w:t xml:space="preserve"> </w:t>
         </w:r>
+      </w:hyperlink>
+      <w:hyperlink w:anchor="__RefHeading___Toc2714_1512321347">
         <w:r>
           <w:rPr>
             <w:rStyle w:val="IndexLink"/>
@@ -1459,6 +1497,8 @@
           </w:rPr>
           <w:t>4.4.2. Înregistrarea şi autentificarea utilizatorilor</w:t>
         </w:r>
+      </w:hyperlink>
+      <w:hyperlink w:anchor="__RefHeading___Toc2714_1512321347">
         <w:r>
           <w:rPr>
             <w:rStyle w:val="IndexLink"/>
@@ -1485,6 +1525,8 @@
           </w:rPr>
           <w:t xml:space="preserve"> </w:t>
         </w:r>
+      </w:hyperlink>
+      <w:hyperlink w:anchor="__RefHeading___Toc3469_3360707616">
         <w:r>
           <w:rPr>
             <w:rStyle w:val="IndexLink"/>
@@ -1493,6 +1535,8 @@
           </w:rPr>
           <w:t>4.4.</w:t>
         </w:r>
+      </w:hyperlink>
+      <w:hyperlink w:anchor="__RefHeading___Toc3469_3360707616">
         <w:r>
           <w:rPr>
             <w:rStyle w:val="IndexLink"/>
@@ -1501,6 +1545,8 @@
           </w:rPr>
           <w:t>3</w:t>
         </w:r>
+      </w:hyperlink>
+      <w:hyperlink w:anchor="__RefHeading___Toc3469_3360707616">
         <w:r>
           <w:rPr>
             <w:rStyle w:val="IndexLink"/>
@@ -1509,6 +1555,8 @@
           </w:rPr>
           <w:t xml:space="preserve">. Paginarea </w:t>
         </w:r>
+      </w:hyperlink>
+      <w:hyperlink w:anchor="__RefHeading___Toc3469_3360707616">
         <w:r>
           <w:rPr>
             <w:rStyle w:val="IndexLink"/>
@@ -1713,6 +1761,8 @@
           </w:rPr>
           <w:t xml:space="preserve"> </w:t>
         </w:r>
+      </w:hyperlink>
+      <w:hyperlink w:anchor="__RefHeading___Toc3893_386202915">
         <w:r>
           <w:rPr>
             <w:rStyle w:val="IndexLink"/>
@@ -1721,6 +1771,8 @@
           </w:rPr>
           <w:t>4.</w:t>
         </w:r>
+      </w:hyperlink>
+      <w:hyperlink w:anchor="__RefHeading___Toc3893_386202915">
         <w:r>
           <w:rPr>
             <w:rStyle w:val="IndexLink"/>
@@ -1729,6 +1781,8 @@
           </w:rPr>
           <w:t>5</w:t>
         </w:r>
+      </w:hyperlink>
+      <w:hyperlink w:anchor="__RefHeading___Toc3893_386202915">
         <w:r>
           <w:rPr>
             <w:rStyle w:val="IndexLink"/>
@@ -1737,6 +1791,8 @@
           </w:rPr>
           <w:t>.5.</w:t>
         </w:r>
+      </w:hyperlink>
+      <w:hyperlink w:anchor="__RefHeading___Toc3893_386202915">
         <w:r>
           <w:rPr>
             <w:rStyle w:val="IndexLink"/>
@@ -1745,6 +1801,8 @@
           </w:rPr>
           <w:t xml:space="preserve"> Alegerea sistemului de baze de date</w:t>
         </w:r>
+      </w:hyperlink>
+      <w:hyperlink w:anchor="__RefHeading___Toc3893_386202915">
         <w:r>
           <w:rPr>
             <w:rStyle w:val="IndexLink"/>
@@ -1769,6 +1827,8 @@
           </w:rPr>
           <w:t xml:space="preserve"> </w:t>
         </w:r>
+      </w:hyperlink>
+      <w:hyperlink w:anchor="__RefHeading___Toc3419_386202915">
         <w:r>
           <w:rPr>
             <w:rStyle w:val="IndexLink"/>
@@ -1777,6 +1837,8 @@
           </w:rPr>
           <w:t>4.6. Securitatea aplica</w:t>
         </w:r>
+      </w:hyperlink>
+      <w:hyperlink w:anchor="__RefHeading___Toc3419_386202915">
         <w:r>
           <w:rPr>
             <w:rStyle w:val="IndexLink"/>
@@ -1785,6 +1847,8 @@
           </w:rPr>
           <w:t>ţ</w:t>
         </w:r>
+      </w:hyperlink>
+      <w:hyperlink w:anchor="__RefHeading___Toc3419_386202915">
         <w:r>
           <w:rPr>
             <w:rStyle w:val="IndexLink"/>
@@ -1793,6 +1857,8 @@
           </w:rPr>
           <w:t>iei</w:t>
         </w:r>
+      </w:hyperlink>
+      <w:hyperlink w:anchor="__RefHeading___Toc3419_386202915">
         <w:r>
           <w:rPr>
             <w:rStyle w:val="IndexLink"/>
@@ -1844,6 +1910,8 @@
           </w:rPr>
           <w:t xml:space="preserve"> </w:t>
         </w:r>
+      </w:hyperlink>
+      <w:hyperlink w:anchor="__RefHeading___Toc3667_386202915">
         <w:r>
           <w:rPr>
             <w:rStyle w:val="IndexLink"/>
@@ -1852,6 +1920,8 @@
           </w:rPr>
           <w:t xml:space="preserve">4.6.2. </w:t>
         </w:r>
+      </w:hyperlink>
+      <w:hyperlink w:anchor="__RefHeading___Toc3667_386202915">
         <w:r>
           <w:rPr>
             <w:rStyle w:val="IndexLink"/>
@@ -1860,6 +1930,8 @@
           </w:rPr>
           <w:t>Alte elemente de securitate</w:t>
         </w:r>
+      </w:hyperlink>
+      <w:hyperlink w:anchor="__RefHeading___Toc3667_386202915">
         <w:r>
           <w:rPr>
             <w:rStyle w:val="IndexLink"/>
@@ -28905,7 +28977,7 @@
         <mc:AlternateContent>
           <mc:Choice Requires="wps">
             <w:drawing>
-              <wp:anchor behindDoc="0" distT="0" distB="0" distL="0" distR="0" simplePos="0" locked="0" layoutInCell="1" allowOverlap="1" relativeHeight="7">
+              <wp:anchor behindDoc="0" distT="0" distB="0" distL="0" distR="0" simplePos="0" locked="0" layoutInCell="1" allowOverlap="1" relativeHeight="5">
                 <wp:simplePos x="0" y="0"/>
                 <wp:positionH relativeFrom="page">
                   <wp:posOffset>1151255</wp:posOffset>
@@ -38689,20 +38761,169 @@
       <w:r>
         <w:rPr>
           <w:rFonts w:ascii="Times New Roman" w:hAnsi="Times New Roman"/>
-          <w:i/>
-          <w:iCs/>
+          <w:b w:val="false"/>
+          <w:i w:val="false"/>
+          <w:iCs w:val="false"/>
+          <w:caps w:val="false"/>
+          <w:smallCaps w:val="false"/>
+          <w:color w:val="111111"/>
+          <w:spacing w:val="0"/>
+          <w:sz w:val="20"/>
+          <w:szCs w:val="20"/>
           <w:u w:val="none"/>
         </w:rPr>
-        <w:t>Internet</w:t>
-      </w:r>
-      <w:r>
-        <w:rPr>
-          <w:rFonts w:ascii="Times New Roman" w:hAnsi="Times New Roman"/>
-          <w:i w:val="false"/>
-          <w:iCs w:val="false"/>
+        <w:t>Brett Slatkin</w:t>
+      </w:r>
+      <w:r>
+        <w:rPr>
+          <w:rFonts w:ascii="Times New Roman" w:hAnsi="Times New Roman"/>
+          <w:i w:val="false"/>
+          <w:iCs w:val="false"/>
+          <w:sz w:val="20"/>
+          <w:szCs w:val="20"/>
           <w:u w:val="none"/>
         </w:rPr>
-        <w:t>, https://en.wikipedia.org/wiki/Internet, disponibilă în data 20.05.2018</w:t>
+        <w:t xml:space="preserve">, </w:t>
+      </w:r>
+      <w:bookmarkStart w:id="47" w:name="title"/>
+      <w:bookmarkStart w:id="48" w:name="productTitle"/>
+      <w:bookmarkEnd w:id="47"/>
+      <w:bookmarkEnd w:id="48"/>
+      <w:r>
+        <w:rPr>
+          <w:rFonts w:ascii="Times New Roman" w:hAnsi="Times New Roman"/>
+          <w:b w:val="false"/>
+          <w:bCs w:val="false"/>
+          <w:i/>
+          <w:iCs/>
+          <w:caps w:val="false"/>
+          <w:smallCaps w:val="false"/>
+          <w:color w:val="111111"/>
+          <w:spacing w:val="0"/>
+          <w:sz w:val="20"/>
+          <w:szCs w:val="20"/>
+          <w:u w:val="none"/>
+        </w:rPr>
+        <w:t>Effective Python: 59 Specific Ways to Write Better Python (Effective Software</w:t>
+      </w:r>
+      <w:r>
+        <w:rPr>
+          <w:rFonts w:ascii="Times New Roman" w:hAnsi="Times New Roman"/>
+          <w:b w:val="false"/>
+          <w:bCs w:val="false"/>
+          <w:i/>
+          <w:iCs/>
+          <w:caps w:val="false"/>
+          <w:smallCaps w:val="false"/>
+          <w:color w:val="111111"/>
+          <w:spacing w:val="0"/>
+          <w:sz w:val="20"/>
+          <w:szCs w:val="20"/>
+          <w:u w:val="none"/>
+        </w:rPr>
+        <w:t xml:space="preserve"> </w:t>
+      </w:r>
+      <w:r>
+        <w:rPr>
+          <w:rFonts w:ascii="Times New Roman" w:hAnsi="Times New Roman"/>
+          <w:b w:val="false"/>
+          <w:bCs w:val="false"/>
+          <w:i/>
+          <w:iCs/>
+          <w:caps w:val="false"/>
+          <w:smallCaps w:val="false"/>
+          <w:color w:val="111111"/>
+          <w:spacing w:val="0"/>
+          <w:sz w:val="20"/>
+          <w:szCs w:val="20"/>
+          <w:u w:val="none"/>
+        </w:rPr>
+        <w:t>Development)</w:t>
+      </w:r>
+      <w:r>
+        <w:rPr>
+          <w:rFonts w:ascii="Times New Roman" w:hAnsi="Times New Roman"/>
+          <w:b w:val="false"/>
+          <w:bCs w:val="false"/>
+          <w:i w:val="false"/>
+          <w:iCs w:val="false"/>
+          <w:caps w:val="false"/>
+          <w:smallCaps w:val="false"/>
+          <w:color w:val="111111"/>
+          <w:spacing w:val="0"/>
+          <w:sz w:val="20"/>
+          <w:szCs w:val="20"/>
+          <w:u w:val="none"/>
+        </w:rPr>
+        <w:t xml:space="preserve">, Prentice Hall, </w:t>
+      </w:r>
+      <w:r>
+        <w:rPr>
+          <w:rFonts w:ascii="Times New Roman" w:hAnsi="Times New Roman"/>
+          <w:b w:val="false"/>
+          <w:bCs w:val="false"/>
+          <w:i w:val="false"/>
+          <w:iCs w:val="false"/>
+          <w:caps w:val="false"/>
+          <w:smallCaps w:val="false"/>
+          <w:color w:val="111111"/>
+          <w:spacing w:val="0"/>
+          <w:sz w:val="20"/>
+          <w:szCs w:val="20"/>
+          <w:u w:val="none"/>
+        </w:rPr>
+        <w:t xml:space="preserve">ediţia </w:t>
+      </w:r>
+      <w:r>
+        <w:rPr>
+          <w:rFonts w:ascii="Times New Roman" w:hAnsi="Times New Roman"/>
+          <w:b w:val="false"/>
+          <w:bCs w:val="false"/>
+          <w:i w:val="false"/>
+          <w:iCs w:val="false"/>
+          <w:caps w:val="false"/>
+          <w:smallCaps w:val="false"/>
+          <w:color w:val="111111"/>
+          <w:spacing w:val="0"/>
+          <w:sz w:val="20"/>
+          <w:szCs w:val="20"/>
+          <w:u w:val="none"/>
+        </w:rPr>
+        <w:t>0</w:t>
+      </w:r>
+      <w:r>
+        <w:rPr>
+          <w:rFonts w:ascii="Times New Roman" w:hAnsi="Times New Roman"/>
+          <w:b w:val="false"/>
+          <w:bCs w:val="false"/>
+          <w:i w:val="false"/>
+          <w:iCs w:val="false"/>
+          <w:caps w:val="false"/>
+          <w:smallCaps w:val="false"/>
+          <w:color w:val="111111"/>
+          <w:spacing w:val="0"/>
+          <w:sz w:val="20"/>
+          <w:szCs w:val="20"/>
+          <w:u w:val="none"/>
+        </w:rPr>
+        <w:t>1</w:t>
+      </w:r>
+      <w:r>
+        <w:rPr>
+          <w:rFonts w:ascii="Times New Roman" w:hAnsi="Times New Roman"/>
+          <w:b w:val="false"/>
+          <w:bCs w:val="false"/>
+          <w:i w:val="false"/>
+          <w:iCs w:val="false"/>
+          <w:caps w:val="false"/>
+          <w:smallCaps w:val="false"/>
+          <w:color w:val="111111"/>
+          <w:spacing w:val="0"/>
+          <w:sz w:val="20"/>
+          <w:szCs w:val="20"/>
+          <w:u w:val="none"/>
+        </w:rPr>
+        <w:t xml:space="preserve"> (26 Feb 2015)</w:t>
       </w:r>
     </w:p>
     <w:sectPr>
@@ -38755,7 +38976,7 @@
     </w:r>
     <w:r>
       <w:rPr/>
-      <w:t>63</w:t>
+      <w:t>1</w:t>
     </w:r>
     <w:r>
       <w:rPr/>

</xml_diff>